<commit_message>
Full Report.docx added in WordFile2
</commit_message>
<xml_diff>
--- a/FinalProject/WordFile/mains1.docx
+++ b/FinalProject/WordFile/mains1.docx
@@ -2254,7 +2254,7 @@
           <w:noProof/>
         </w:rPr>
         <w:pict>
-          <v:oval id="Oval 4" o:spid="_x0000_s1028" style="position:absolute;margin-left:241.4pt;margin-top:18.25pt;width:61.5pt;height:58.5pt;z-index:251647488;visibility:visible;mso-position-horizontal:right;mso-position-horizontal-relative:margin;v-text-anchor:middle" o:gfxdata="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" fillcolor="white [3201]" strokecolor="black [3213]" strokeweight="2pt">
+          <v:oval id="Oval 4" o:spid="_x0000_s1028" style="position:absolute;margin-left:251.7pt;margin-top:18.25pt;width:61.5pt;height:58.5pt;z-index:251647488;visibility:visible;mso-position-horizontal:right;mso-position-horizontal-relative:margin;v-text-anchor:middle" o:gfxdata="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" fillcolor="white [3201]" strokecolor="black [3213]" strokeweight="2pt">
             <w10:wrap anchorx="margin"/>
           </v:oval>
         </w:pict>
@@ -2397,7 +2397,7 @@
           <w:noProof/>
         </w:rPr>
         <w:pict>
-          <v:line id="Straight Connector 15" o:spid="_x0000_s1036" style="position:absolute;z-index:251655680;visibility:visible;mso-position-horizontal:right;mso-position-horizontal-relative:margin" from="-366.1pt,1.1pt" to="-338.35pt,37.1pt" o:gfxdata="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">
+          <v:line id="Straight Connector 15" o:spid="_x0000_s1036" style="position:absolute;z-index:251655680;visibility:visible;mso-position-horizontal:right;mso-position-horizontal-relative:margin" from="-389.55pt,1.1pt" to="-361.8pt,37.1pt" o:gfxdata="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">
             <w10:wrap anchorx="margin"/>
           </v:line>
         </w:pict>
@@ -3829,6 +3829,7 @@
           <w:numId w:val="17"/>
         </w:numPr>
         <w:spacing w:line="360" w:lineRule="auto"/>
+        <w:ind w:left="645"/>
         <w:jc w:val="both"/>
         <w:rPr>
           <w:rFonts w:ascii="Times New Roman" w:hAnsi="Times New Roman" w:cs="Times New Roman"/>
@@ -3877,6 +3878,7 @@
           <w:numId w:val="17"/>
         </w:numPr>
         <w:spacing w:line="360" w:lineRule="auto"/>
+        <w:ind w:left="645"/>
         <w:jc w:val="both"/>
         <w:rPr>
           <w:rFonts w:ascii="Times New Roman" w:hAnsi="Times New Roman" w:cs="Times New Roman"/>
@@ -3890,15 +3892,15 @@
           <w:sz w:val="24"/>
           <w:szCs w:val="24"/>
         </w:rPr>
-        <w:t>http://leafcloud.blogspot.com/2016/09/an-article-on-e-commerce-in-nepal.html (17 November 2019</w:t>
-      </w:r>
-      <w:r>
-        <w:rPr>
-          <w:rFonts w:ascii="Times New Roman" w:hAnsi="Times New Roman" w:cs="Times New Roman"/>
-          <w:sz w:val="24"/>
-          <w:szCs w:val="24"/>
-        </w:rPr>
-        <w:t>)</w:t>
+        <w:t>Deepika Kathirvel,"ARTIFICIAL INTELLIGENCE OF E-COMMERCE PLATFORM" in Asian Journal of Marketing , January 2018</w:t>
+      </w:r>
+      <w:r>
+        <w:rPr>
+          <w:rFonts w:ascii="Times New Roman" w:hAnsi="Times New Roman" w:cs="Times New Roman"/>
+          <w:sz w:val="24"/>
+          <w:szCs w:val="24"/>
+        </w:rPr>
+        <w:t xml:space="preserve">  (20 November 2019)</w:t>
       </w:r>
     </w:p>
     <w:p>
@@ -3909,6 +3911,7 @@
           <w:numId w:val="17"/>
         </w:numPr>
         <w:spacing w:line="360" w:lineRule="auto"/>
+        <w:ind w:left="645"/>
         <w:jc w:val="both"/>
         <w:rPr>
           <w:rFonts w:ascii="Times New Roman" w:hAnsi="Times New Roman" w:cs="Times New Roman"/>
@@ -3922,15 +3925,15 @@
           <w:sz w:val="24"/>
           <w:szCs w:val="24"/>
         </w:rPr>
-        <w:t>Richard Boateng and Richard Heeks, "E-Commerce in Developing Economies: A Review of Theoretical Frameworks and Approaches", January 2008</w:t>
-      </w:r>
-      <w:r>
-        <w:rPr>
-          <w:rFonts w:ascii="Times New Roman" w:hAnsi="Times New Roman" w:cs="Times New Roman"/>
-          <w:sz w:val="24"/>
-          <w:szCs w:val="24"/>
-        </w:rPr>
-        <w:t xml:space="preserve">  </w:t>
+        <w:t>J. Srinivasan and Deepika Kathirvel, "ARTIFICIAL INTELLIGENCE OF E-COMMERCE PLATFORM",  January 2018</w:t>
+      </w:r>
+      <w:r>
+        <w:rPr>
+          <w:rFonts w:ascii="Times New Roman" w:hAnsi="Times New Roman" w:cs="Times New Roman"/>
+          <w:sz w:val="24"/>
+          <w:szCs w:val="24"/>
+        </w:rPr>
+        <w:t xml:space="preserve">   </w:t>
       </w:r>
       <w:r>
         <w:rPr>
@@ -3973,6 +3976,7 @@
           <w:numId w:val="17"/>
         </w:numPr>
         <w:spacing w:line="360" w:lineRule="auto"/>
+        <w:ind w:left="645"/>
         <w:jc w:val="both"/>
         <w:rPr>
           <w:rFonts w:ascii="Times New Roman" w:hAnsi="Times New Roman" w:cs="Times New Roman"/>
@@ -3986,15 +3990,15 @@
           <w:sz w:val="24"/>
           <w:szCs w:val="24"/>
         </w:rPr>
-        <w:t>J. Srinivasan and Deepika Kathirvel, "ARTIFICIAL INTELLIGENCE OF E-COMMERCE PLATFORM",  January 2018</w:t>
-      </w:r>
-      <w:r>
-        <w:rPr>
-          <w:rFonts w:ascii="Times New Roman" w:hAnsi="Times New Roman" w:cs="Times New Roman"/>
-          <w:sz w:val="24"/>
-          <w:szCs w:val="24"/>
-        </w:rPr>
-        <w:t xml:space="preserve">   </w:t>
+        <w:t>Richard Boateng and Richard Heeks, "E-Commerce in Developing Economies: A Review of Theoretical Frameworks and Approaches", January 2008</w:t>
+      </w:r>
+      <w:r>
+        <w:rPr>
+          <w:rFonts w:ascii="Times New Roman" w:hAnsi="Times New Roman" w:cs="Times New Roman"/>
+          <w:sz w:val="24"/>
+          <w:szCs w:val="24"/>
+        </w:rPr>
+        <w:t xml:space="preserve">  </w:t>
       </w:r>
       <w:r>
         <w:rPr>
@@ -4037,6 +4041,7 @@
           <w:numId w:val="17"/>
         </w:numPr>
         <w:spacing w:line="360" w:lineRule="auto"/>
+        <w:ind w:left="645"/>
         <w:jc w:val="both"/>
         <w:rPr>
           <w:rFonts w:ascii="Times New Roman" w:hAnsi="Times New Roman" w:cs="Times New Roman"/>
@@ -4050,15 +4055,39 @@
           <w:sz w:val="24"/>
           <w:szCs w:val="24"/>
         </w:rPr>
-        <w:t>Deepika Kathirvel,"ARTIFICIAL INTELLIGENCE OF E-COMMERCE PLATFORM" in Asian Journal of Marketing , January 2018</w:t>
-      </w:r>
-      <w:r>
-        <w:rPr>
-          <w:rFonts w:ascii="Times New Roman" w:hAnsi="Times New Roman" w:cs="Times New Roman"/>
-          <w:sz w:val="24"/>
-          <w:szCs w:val="24"/>
-        </w:rPr>
-        <w:t xml:space="preserve">  (20 November 2019)</w:t>
+        <w:t>https://becominghuman.ai/how-ecommerce-companies-are-using-ai-to-drive-higher-sales-user-experience-20d9d9bbb2b0 (20 November 2019)</w:t>
+      </w:r>
+    </w:p>
+    <w:p>
+      <w:pPr>
+        <w:pStyle w:val="ListParagraph"/>
+        <w:numPr>
+          <w:ilvl w:val="0"/>
+          <w:numId w:val="17"/>
+        </w:numPr>
+        <w:ind w:left="645"/>
+        <w:jc w:val="both"/>
+        <w:rPr>
+          <w:rFonts w:ascii="Times New Roman" w:hAnsi="Times New Roman" w:cs="Times New Roman"/>
+          <w:sz w:val="24"/>
+          <w:szCs w:val="24"/>
+        </w:rPr>
+      </w:pPr>
+      <w:r>
+        <w:rPr>
+          <w:rFonts w:ascii="Times New Roman" w:hAnsi="Times New Roman" w:cs="Times New Roman"/>
+          <w:sz w:val="24"/>
+          <w:szCs w:val="24"/>
+        </w:rPr>
+        <w:t>https://www.forbes.com/sites/bernardmarr/2019/04/26/the-amazing-ways-ebay-is-using-artificial-intelligence-to-boost-business-success/#41b4ef02c2ee</w:t>
+      </w:r>
+      <w:r>
+        <w:rPr>
+          <w:rFonts w:ascii="Times New Roman" w:hAnsi="Times New Roman" w:cs="Times New Roman"/>
+          <w:sz w:val="24"/>
+          <w:szCs w:val="24"/>
+        </w:rPr>
+        <w:t xml:space="preserve"> (20 November 2019)</w:t>
       </w:r>
     </w:p>
     <w:p>
@@ -4069,6 +4098,7 @@
           <w:numId w:val="17"/>
         </w:numPr>
         <w:spacing w:line="360" w:lineRule="auto"/>
+        <w:ind w:left="645"/>
         <w:jc w:val="both"/>
         <w:rPr>
           <w:rFonts w:ascii="Times New Roman" w:hAnsi="Times New Roman" w:cs="Times New Roman"/>
@@ -4082,46 +4112,15 @@
           <w:sz w:val="24"/>
           <w:szCs w:val="24"/>
         </w:rPr>
-        <w:t>https://becominghuman.ai/how-ecommerce-companies-are-using-ai-to-drive-higher-sales-user-experience-20d9d9bbb2b0</w:t>
-      </w:r>
-      <w:r>
-        <w:rPr>
-          <w:rFonts w:ascii="Times New Roman" w:hAnsi="Times New Roman" w:cs="Times New Roman"/>
-          <w:sz w:val="24"/>
-          <w:szCs w:val="24"/>
-        </w:rPr>
-        <w:t xml:space="preserve"> (20 November 2019)</w:t>
-      </w:r>
-    </w:p>
-    <w:p>
-      <w:pPr>
-        <w:pStyle w:val="ListParagraph"/>
-        <w:numPr>
-          <w:ilvl w:val="0"/>
-          <w:numId w:val="17"/>
-        </w:numPr>
-        <w:jc w:val="both"/>
-        <w:rPr>
-          <w:rFonts w:ascii="Times New Roman" w:hAnsi="Times New Roman" w:cs="Times New Roman"/>
-          <w:sz w:val="24"/>
-          <w:szCs w:val="24"/>
-        </w:rPr>
-      </w:pPr>
-      <w:r>
-        <w:rPr>
-          <w:rFonts w:ascii="Times New Roman" w:hAnsi="Times New Roman" w:cs="Times New Roman"/>
-          <w:sz w:val="24"/>
-          <w:szCs w:val="24"/>
-        </w:rPr>
-        <w:t>https://www.forbes.com/sites/bernardmarr/2019/04/26/the-amazing-ways-ebay-is-using-artificial-intelligence-to-boost-business-success/#41b4ef02c2ee</w:t>
-      </w:r>
-      <w:r>
-        <w:rPr>
-          <w:rFonts w:ascii="Times New Roman" w:hAnsi="Times New Roman" w:cs="Times New Roman"/>
-          <w:sz w:val="24"/>
-          <w:szCs w:val="24"/>
-        </w:rPr>
-        <w:t xml:space="preserve"> (20 November 2019)</w:t>
+        <w:t>http://icetoday.net/2018/09/the-new-daraz-app-comes-with-artificial-intelligence/</w:t>
+      </w:r>
+      <w:r>
+        <w:rPr>
+          <w:rFonts w:ascii="Times New Roman" w:hAnsi="Times New Roman" w:cs="Times New Roman"/>
+          <w:sz w:val="24"/>
+          <w:szCs w:val="24"/>
+        </w:rPr>
+        <w:t>(20 November 2019)</w:t>
       </w:r>
     </w:p>
     <w:p>
@@ -4132,6 +4131,7 @@
           <w:numId w:val="17"/>
         </w:numPr>
         <w:spacing w:line="360" w:lineRule="auto"/>
+        <w:ind w:left="645"/>
         <w:jc w:val="both"/>
         <w:rPr>
           <w:rFonts w:ascii="Times New Roman" w:hAnsi="Times New Roman" w:cs="Times New Roman"/>
@@ -4145,15 +4145,15 @@
           <w:sz w:val="24"/>
           <w:szCs w:val="24"/>
         </w:rPr>
-        <w:t>http://icetoday.net/2018/09/the-new-daraz-app-comes-with-artificial-intelligence/</w:t>
-      </w:r>
-      <w:r>
-        <w:rPr>
-          <w:rFonts w:ascii="Times New Roman" w:hAnsi="Times New Roman" w:cs="Times New Roman"/>
-          <w:sz w:val="24"/>
-          <w:szCs w:val="24"/>
-        </w:rPr>
-        <w:t>(20 November 2019)</w:t>
+        <w:t>http://leafcloud.blogspot.com/2016/09/an-article-on-e-commerce-in-nepal.html (17 November 2019</w:t>
+      </w:r>
+      <w:r>
+        <w:rPr>
+          <w:rFonts w:ascii="Times New Roman" w:hAnsi="Times New Roman" w:cs="Times New Roman"/>
+          <w:sz w:val="24"/>
+          <w:szCs w:val="24"/>
+        </w:rPr>
+        <w:t>)</w:t>
       </w:r>
     </w:p>
     <w:p>
@@ -4163,6 +4163,7 @@
           <w:ilvl w:val="0"/>
           <w:numId w:val="17"/>
         </w:numPr>
+        <w:ind w:left="645"/>
         <w:jc w:val="both"/>
         <w:rPr>
           <w:rFonts w:ascii="Times New Roman" w:hAnsi="Times New Roman" w:cs="Times New Roman"/>
@@ -4199,6 +4200,436 @@
           <w:szCs w:val="24"/>
         </w:rPr>
       </w:pPr>
+    </w:p>
+    <w:p>
+      <w:pPr>
+        <w:pStyle w:val="ListParagraph"/>
+        <w:spacing w:line="360" w:lineRule="auto"/>
+        <w:ind w:left="1005"/>
+        <w:jc w:val="both"/>
+        <w:rPr>
+          <w:rFonts w:ascii="Times New Roman" w:hAnsi="Times New Roman" w:cs="Times New Roman"/>
+          <w:sz w:val="24"/>
+          <w:szCs w:val="24"/>
+        </w:rPr>
+      </w:pPr>
+      <w:r>
+        <w:rPr>
+          <w:rFonts w:ascii="Times New Roman" w:hAnsi="Times New Roman" w:cs="Times New Roman"/>
+          <w:sz w:val="24"/>
+          <w:szCs w:val="24"/>
+        </w:rPr>
+        <w:br/>
+      </w:r>
+    </w:p>
+    <w:p>
+      <w:pPr>
+        <w:rPr>
+          <w:rFonts w:ascii="Times New Roman" w:hAnsi="Times New Roman" w:cs="Times New Roman"/>
+          <w:sz w:val="24"/>
+          <w:szCs w:val="24"/>
+        </w:rPr>
+      </w:pPr>
+      <w:r>
+        <w:rPr>
+          <w:rFonts w:ascii="Times New Roman" w:hAnsi="Times New Roman" w:cs="Times New Roman"/>
+          <w:sz w:val="24"/>
+          <w:szCs w:val="24"/>
+        </w:rPr>
+        <w:br w:type="page"/>
+      </w:r>
+    </w:p>
+    <w:p>
+      <w:pPr>
+        <w:pStyle w:val="Title"/>
+        <w:spacing w:line="360" w:lineRule="auto"/>
+        <w:jc w:val="center"/>
+        <w:rPr>
+          <w:rFonts w:ascii="Times New Roman" w:hAnsi="Times New Roman" w:cs="Times New Roman"/>
+          <w:b/>
+          <w:sz w:val="28"/>
+          <w:szCs w:val="28"/>
+        </w:rPr>
+      </w:pPr>
+      <w:r>
+        <w:rPr>
+          <w:rFonts w:ascii="Times New Roman" w:hAnsi="Times New Roman" w:cs="Times New Roman"/>
+          <w:b/>
+          <w:sz w:val="28"/>
+          <w:szCs w:val="28"/>
+        </w:rPr>
+        <w:lastRenderedPageBreak/>
+        <w:t>REFERENCES</w:t>
+      </w:r>
+    </w:p>
+    <w:p>
+      <w:pPr>
+        <w:pStyle w:val="ListParagraph"/>
+        <w:numPr>
+          <w:ilvl w:val="0"/>
+          <w:numId w:val="22"/>
+        </w:numPr>
+        <w:jc w:val="both"/>
+        <w:rPr>
+          <w:rFonts w:ascii="Times New Roman" w:hAnsi="Times New Roman" w:cs="Times New Roman"/>
+          <w:sz w:val="24"/>
+          <w:szCs w:val="24"/>
+        </w:rPr>
+      </w:pPr>
+      <w:r>
+        <w:rPr>
+          <w:rFonts w:ascii="Times New Roman" w:hAnsi="Times New Roman" w:cs="Times New Roman"/>
+          <w:sz w:val="24"/>
+          <w:szCs w:val="24"/>
+        </w:rPr>
+        <w:t>Binshan Lin, "E-commerce in Nepal: a case study of an underdeveloped country" in International Journal of Management and Enterprise Development , January 2005</w:t>
+      </w:r>
+      <w:r>
+        <w:rPr>
+          <w:rFonts w:ascii="Times New Roman" w:hAnsi="Times New Roman" w:cs="Times New Roman"/>
+          <w:sz w:val="24"/>
+          <w:szCs w:val="24"/>
+        </w:rPr>
+        <w:t xml:space="preserve">  </w:t>
+      </w:r>
+      <w:r>
+        <w:rPr>
+          <w:rFonts w:ascii="Times New Roman" w:hAnsi="Times New Roman" w:cs="Times New Roman"/>
+          <w:sz w:val="24"/>
+          <w:szCs w:val="24"/>
+        </w:rPr>
+        <w:t>(17 November 2019</w:t>
+      </w:r>
+      <w:r>
+        <w:rPr>
+          <w:rFonts w:ascii="Times New Roman" w:hAnsi="Times New Roman" w:cs="Times New Roman"/>
+          <w:sz w:val="24"/>
+          <w:szCs w:val="24"/>
+        </w:rPr>
+        <w:t>)</w:t>
+      </w:r>
+    </w:p>
+    <w:p>
+      <w:pPr>
+        <w:pStyle w:val="ListParagraph"/>
+        <w:numPr>
+          <w:ilvl w:val="0"/>
+          <w:numId w:val="22"/>
+        </w:numPr>
+        <w:jc w:val="both"/>
+        <w:rPr>
+          <w:rFonts w:ascii="Times New Roman" w:hAnsi="Times New Roman" w:cs="Times New Roman"/>
+          <w:sz w:val="24"/>
+          <w:szCs w:val="24"/>
+        </w:rPr>
+      </w:pPr>
+      <w:r>
+        <w:rPr>
+          <w:rFonts w:ascii="Times New Roman" w:hAnsi="Times New Roman" w:cs="Times New Roman"/>
+          <w:sz w:val="24"/>
+          <w:szCs w:val="24"/>
+        </w:rPr>
+        <w:t>http://leafcloud.blogspot.com/2016/09/an-article-on-e-commerce-in-nepal.html (17 November 2019</w:t>
+      </w:r>
+      <w:r>
+        <w:rPr>
+          <w:rFonts w:ascii="Times New Roman" w:hAnsi="Times New Roman" w:cs="Times New Roman"/>
+          <w:sz w:val="24"/>
+          <w:szCs w:val="24"/>
+        </w:rPr>
+        <w:t>)</w:t>
+      </w:r>
+    </w:p>
+    <w:p>
+      <w:pPr>
+        <w:pStyle w:val="ListParagraph"/>
+        <w:numPr>
+          <w:ilvl w:val="0"/>
+          <w:numId w:val="22"/>
+        </w:numPr>
+        <w:jc w:val="both"/>
+        <w:rPr>
+          <w:rFonts w:ascii="Times New Roman" w:hAnsi="Times New Roman" w:cs="Times New Roman"/>
+          <w:sz w:val="24"/>
+          <w:szCs w:val="24"/>
+        </w:rPr>
+      </w:pPr>
+      <w:r>
+        <w:rPr>
+          <w:rFonts w:ascii="Times New Roman" w:hAnsi="Times New Roman" w:cs="Times New Roman"/>
+          <w:sz w:val="24"/>
+          <w:szCs w:val="24"/>
+        </w:rPr>
+        <w:t>Richard Boateng and Richard Heeks, "E-Commerce in Developing Economies: A Review of Theoretical Frameworks and Approaches", January 2008</w:t>
+      </w:r>
+      <w:r>
+        <w:rPr>
+          <w:rFonts w:ascii="Times New Roman" w:hAnsi="Times New Roman" w:cs="Times New Roman"/>
+          <w:sz w:val="24"/>
+          <w:szCs w:val="24"/>
+        </w:rPr>
+        <w:t xml:space="preserve">  </w:t>
+      </w:r>
+      <w:r>
+        <w:rPr>
+          <w:rFonts w:ascii="Times New Roman" w:hAnsi="Times New Roman" w:cs="Times New Roman"/>
+          <w:sz w:val="24"/>
+          <w:szCs w:val="24"/>
+        </w:rPr>
+        <w:t>(</w:t>
+      </w:r>
+      <w:r>
+        <w:rPr>
+          <w:rFonts w:ascii="Times New Roman" w:hAnsi="Times New Roman" w:cs="Times New Roman"/>
+          <w:sz w:val="24"/>
+          <w:szCs w:val="24"/>
+        </w:rPr>
+        <w:t>18</w:t>
+      </w:r>
+      <w:r>
+        <w:rPr>
+          <w:rFonts w:ascii="Times New Roman" w:hAnsi="Times New Roman" w:cs="Times New Roman"/>
+          <w:sz w:val="24"/>
+          <w:szCs w:val="24"/>
+        </w:rPr>
+        <w:t xml:space="preserve"> November 2019</w:t>
+      </w:r>
+      <w:r>
+        <w:rPr>
+          <w:rFonts w:ascii="Times New Roman" w:hAnsi="Times New Roman" w:cs="Times New Roman"/>
+          <w:sz w:val="24"/>
+          <w:szCs w:val="24"/>
+        </w:rPr>
+        <w:t>)</w:t>
+      </w:r>
+    </w:p>
+    <w:p>
+      <w:pPr>
+        <w:pStyle w:val="ListParagraph"/>
+        <w:numPr>
+          <w:ilvl w:val="0"/>
+          <w:numId w:val="22"/>
+        </w:numPr>
+        <w:jc w:val="both"/>
+        <w:rPr>
+          <w:rFonts w:ascii="Times New Roman" w:hAnsi="Times New Roman" w:cs="Times New Roman"/>
+          <w:sz w:val="24"/>
+          <w:szCs w:val="24"/>
+        </w:rPr>
+      </w:pPr>
+      <w:r>
+        <w:rPr>
+          <w:rFonts w:ascii="Times New Roman" w:hAnsi="Times New Roman" w:cs="Times New Roman"/>
+          <w:sz w:val="24"/>
+          <w:szCs w:val="24"/>
+        </w:rPr>
+        <w:t>J. Srinivasan and Deepika Kathirvel, "ARTIFICIAL INTELLIGENCE OF E-COMMERCE PLATFORM",  January 2018</w:t>
+      </w:r>
+      <w:r>
+        <w:rPr>
+          <w:rFonts w:ascii="Times New Roman" w:hAnsi="Times New Roman" w:cs="Times New Roman"/>
+          <w:sz w:val="24"/>
+          <w:szCs w:val="24"/>
+        </w:rPr>
+        <w:t xml:space="preserve">   </w:t>
+      </w:r>
+      <w:r>
+        <w:rPr>
+          <w:rFonts w:ascii="Times New Roman" w:hAnsi="Times New Roman" w:cs="Times New Roman"/>
+          <w:sz w:val="24"/>
+          <w:szCs w:val="24"/>
+        </w:rPr>
+        <w:t>(</w:t>
+      </w:r>
+      <w:r>
+        <w:rPr>
+          <w:rFonts w:ascii="Times New Roman" w:hAnsi="Times New Roman" w:cs="Times New Roman"/>
+          <w:sz w:val="24"/>
+          <w:szCs w:val="24"/>
+        </w:rPr>
+        <w:t>18</w:t>
+      </w:r>
+      <w:r>
+        <w:rPr>
+          <w:rFonts w:ascii="Times New Roman" w:hAnsi="Times New Roman" w:cs="Times New Roman"/>
+          <w:sz w:val="24"/>
+          <w:szCs w:val="24"/>
+        </w:rPr>
+        <w:t xml:space="preserve"> November 2019</w:t>
+      </w:r>
+      <w:r>
+        <w:rPr>
+          <w:rFonts w:ascii="Times New Roman" w:hAnsi="Times New Roman" w:cs="Times New Roman"/>
+          <w:sz w:val="24"/>
+          <w:szCs w:val="24"/>
+        </w:rPr>
+        <w:t>)</w:t>
+      </w:r>
+    </w:p>
+    <w:p>
+      <w:pPr>
+        <w:pStyle w:val="ListParagraph"/>
+        <w:numPr>
+          <w:ilvl w:val="0"/>
+          <w:numId w:val="22"/>
+        </w:numPr>
+        <w:jc w:val="both"/>
+        <w:rPr>
+          <w:rFonts w:ascii="Times New Roman" w:hAnsi="Times New Roman" w:cs="Times New Roman"/>
+          <w:sz w:val="24"/>
+          <w:szCs w:val="24"/>
+        </w:rPr>
+      </w:pPr>
+      <w:r>
+        <w:rPr>
+          <w:rFonts w:ascii="Times New Roman" w:hAnsi="Times New Roman" w:cs="Times New Roman"/>
+          <w:sz w:val="24"/>
+          <w:szCs w:val="24"/>
+        </w:rPr>
+        <w:t>Deepika Kathirvel,"ARTIFICIAL INTELLIGENCE OF E-COMMERCE PLATFORM" in Asian Journal of Marketing , January 2018</w:t>
+      </w:r>
+      <w:r>
+        <w:rPr>
+          <w:rFonts w:ascii="Times New Roman" w:hAnsi="Times New Roman" w:cs="Times New Roman"/>
+          <w:sz w:val="24"/>
+          <w:szCs w:val="24"/>
+        </w:rPr>
+        <w:t xml:space="preserve">  (20 November 2019)</w:t>
+      </w:r>
+    </w:p>
+    <w:p>
+      <w:pPr>
+        <w:pStyle w:val="ListParagraph"/>
+        <w:numPr>
+          <w:ilvl w:val="0"/>
+          <w:numId w:val="22"/>
+        </w:numPr>
+        <w:jc w:val="both"/>
+        <w:rPr>
+          <w:rFonts w:ascii="Times New Roman" w:hAnsi="Times New Roman" w:cs="Times New Roman"/>
+          <w:sz w:val="24"/>
+          <w:szCs w:val="24"/>
+        </w:rPr>
+      </w:pPr>
+      <w:r>
+        <w:rPr>
+          <w:rFonts w:ascii="Times New Roman" w:hAnsi="Times New Roman" w:cs="Times New Roman"/>
+          <w:sz w:val="24"/>
+          <w:szCs w:val="24"/>
+        </w:rPr>
+        <w:t>https://becominghuman.ai/how-ecommerce-companies-are-using-ai-to-drive-higher-sales-user-experience-20d9d9bbb2b0</w:t>
+      </w:r>
+      <w:r>
+        <w:rPr>
+          <w:rFonts w:ascii="Times New Roman" w:hAnsi="Times New Roman" w:cs="Times New Roman"/>
+          <w:sz w:val="24"/>
+          <w:szCs w:val="24"/>
+        </w:rPr>
+        <w:t xml:space="preserve"> (20 November 2019)</w:t>
+      </w:r>
+    </w:p>
+    <w:p>
+      <w:pPr>
+        <w:pStyle w:val="ListParagraph"/>
+        <w:numPr>
+          <w:ilvl w:val="0"/>
+          <w:numId w:val="22"/>
+        </w:numPr>
+        <w:jc w:val="both"/>
+        <w:rPr>
+          <w:rFonts w:ascii="Times New Roman" w:hAnsi="Times New Roman" w:cs="Times New Roman"/>
+          <w:sz w:val="24"/>
+          <w:szCs w:val="24"/>
+        </w:rPr>
+      </w:pPr>
+      <w:r>
+        <w:rPr>
+          <w:rFonts w:ascii="Times New Roman" w:hAnsi="Times New Roman" w:cs="Times New Roman"/>
+          <w:sz w:val="24"/>
+          <w:szCs w:val="24"/>
+        </w:rPr>
+        <w:t>https://www.forbes.com/sites/bernardmarr/2019/04/26/the-amazing-ways-ebay-is-using-artificial-intelligence-to-boost-business-success/#41b4ef02c2ee</w:t>
+      </w:r>
+      <w:r>
+        <w:rPr>
+          <w:rFonts w:ascii="Times New Roman" w:hAnsi="Times New Roman" w:cs="Times New Roman"/>
+          <w:sz w:val="24"/>
+          <w:szCs w:val="24"/>
+        </w:rPr>
+        <w:t xml:space="preserve"> (20 November 2019)</w:t>
+      </w:r>
+    </w:p>
+    <w:p>
+      <w:pPr>
+        <w:pStyle w:val="ListParagraph"/>
+        <w:numPr>
+          <w:ilvl w:val="0"/>
+          <w:numId w:val="22"/>
+        </w:numPr>
+        <w:jc w:val="both"/>
+        <w:rPr>
+          <w:rFonts w:ascii="Times New Roman" w:hAnsi="Times New Roman" w:cs="Times New Roman"/>
+          <w:sz w:val="24"/>
+          <w:szCs w:val="24"/>
+        </w:rPr>
+      </w:pPr>
+      <w:r>
+        <w:rPr>
+          <w:rFonts w:ascii="Times New Roman" w:hAnsi="Times New Roman" w:cs="Times New Roman"/>
+          <w:sz w:val="24"/>
+          <w:szCs w:val="24"/>
+        </w:rPr>
+        <w:t>http://icetoday.net/2018/09/the-new-daraz-app-comes-with-artificial-intelligence/</w:t>
+      </w:r>
+      <w:r>
+        <w:rPr>
+          <w:rFonts w:ascii="Times New Roman" w:hAnsi="Times New Roman" w:cs="Times New Roman"/>
+          <w:sz w:val="24"/>
+          <w:szCs w:val="24"/>
+        </w:rPr>
+        <w:t>(20 November 2019)</w:t>
+      </w:r>
+    </w:p>
+    <w:p>
+      <w:pPr>
+        <w:pStyle w:val="ListParagraph"/>
+        <w:numPr>
+          <w:ilvl w:val="0"/>
+          <w:numId w:val="22"/>
+        </w:numPr>
+        <w:jc w:val="both"/>
+        <w:rPr>
+          <w:rFonts w:ascii="Times New Roman" w:hAnsi="Times New Roman" w:cs="Times New Roman"/>
+          <w:sz w:val="24"/>
+          <w:szCs w:val="24"/>
+        </w:rPr>
+      </w:pPr>
+      <w:r>
+        <w:rPr>
+          <w:rFonts w:ascii="Times New Roman" w:hAnsi="Times New Roman" w:cs="Times New Roman"/>
+          <w:sz w:val="24"/>
+          <w:szCs w:val="24"/>
+        </w:rPr>
+        <w:t>https://neoteric.eu/blog/6-ways-to-</w:t>
+      </w:r>
+      <w:bookmarkStart w:id="1" w:name="_GoBack"/>
+      <w:bookmarkEnd w:id="1"/>
+      <w:r>
+        <w:rPr>
+          <w:rFonts w:ascii="Times New Roman" w:hAnsi="Times New Roman" w:cs="Times New Roman"/>
+          <w:sz w:val="24"/>
+          <w:szCs w:val="24"/>
+        </w:rPr>
+        <w:t>use-artificial-intelligence-in-e-commerce/</w:t>
+      </w:r>
+      <w:r>
+        <w:rPr>
+          <w:rFonts w:ascii="Times New Roman" w:hAnsi="Times New Roman" w:cs="Times New Roman"/>
+          <w:sz w:val="24"/>
+          <w:szCs w:val="24"/>
+        </w:rPr>
+        <w:t xml:space="preserve"> (20 November 2019)</w:t>
+      </w:r>
     </w:p>
     <w:p>
       <w:pPr>
@@ -5060,8 +5491,6 @@
           <w:szCs w:val="24"/>
         </w:rPr>
       </w:pPr>
-      <w:bookmarkStart w:id="1" w:name="_GoBack"/>
-      <w:bookmarkEnd w:id="1"/>
     </w:p>
     <w:p>
       <w:pPr>
@@ -5187,7 +5616,7 @@
             <w:sz w:val="24"/>
             <w:szCs w:val="24"/>
           </w:rPr>
-          <w:t>14</w:t>
+          <w:t>15</w:t>
         </w:r>
         <w:r>
           <w:rPr>
@@ -7062,6 +7491,95 @@
     </w:lvl>
   </w:abstractNum>
   <w:abstractNum w:abstractNumId="17" w15:restartNumberingAfterBreak="0">
+    <w:nsid w:val="721B4584"/>
+    <w:multiLevelType w:val="hybridMultilevel"/>
+    <w:tmpl w:val="004A65F2"/>
+    <w:lvl w:ilvl="0" w:tplc="4CFE31E8">
+      <w:start w:val="1"/>
+      <w:numFmt w:val="decimal"/>
+      <w:lvlText w:val="%1."/>
+      <w:lvlJc w:val="left"/>
+      <w:pPr>
+        <w:ind w:left="1005" w:hanging="645"/>
+      </w:pPr>
+      <w:rPr>
+        <w:rFonts w:hint="default"/>
+      </w:rPr>
+    </w:lvl>
+    <w:lvl w:ilvl="1" w:tplc="08090019" w:tentative="1">
+      <w:start w:val="1"/>
+      <w:numFmt w:val="lowerLetter"/>
+      <w:lvlText w:val="%2."/>
+      <w:lvlJc w:val="left"/>
+      <w:pPr>
+        <w:ind w:left="1440" w:hanging="360"/>
+      </w:pPr>
+    </w:lvl>
+    <w:lvl w:ilvl="2" w:tplc="0809001B" w:tentative="1">
+      <w:start w:val="1"/>
+      <w:numFmt w:val="lowerRoman"/>
+      <w:lvlText w:val="%3."/>
+      <w:lvlJc w:val="right"/>
+      <w:pPr>
+        <w:ind w:left="2160" w:hanging="180"/>
+      </w:pPr>
+    </w:lvl>
+    <w:lvl w:ilvl="3" w:tplc="0809000F" w:tentative="1">
+      <w:start w:val="1"/>
+      <w:numFmt w:val="decimal"/>
+      <w:lvlText w:val="%4."/>
+      <w:lvlJc w:val="left"/>
+      <w:pPr>
+        <w:ind w:left="2880" w:hanging="360"/>
+      </w:pPr>
+    </w:lvl>
+    <w:lvl w:ilvl="4" w:tplc="08090019" w:tentative="1">
+      <w:start w:val="1"/>
+      <w:numFmt w:val="lowerLetter"/>
+      <w:lvlText w:val="%5."/>
+      <w:lvlJc w:val="left"/>
+      <w:pPr>
+        <w:ind w:left="3600" w:hanging="360"/>
+      </w:pPr>
+    </w:lvl>
+    <w:lvl w:ilvl="5" w:tplc="0809001B" w:tentative="1">
+      <w:start w:val="1"/>
+      <w:numFmt w:val="lowerRoman"/>
+      <w:lvlText w:val="%6."/>
+      <w:lvlJc w:val="right"/>
+      <w:pPr>
+        <w:ind w:left="4320" w:hanging="180"/>
+      </w:pPr>
+    </w:lvl>
+    <w:lvl w:ilvl="6" w:tplc="0809000F" w:tentative="1">
+      <w:start w:val="1"/>
+      <w:numFmt w:val="decimal"/>
+      <w:lvlText w:val="%7."/>
+      <w:lvlJc w:val="left"/>
+      <w:pPr>
+        <w:ind w:left="5040" w:hanging="360"/>
+      </w:pPr>
+    </w:lvl>
+    <w:lvl w:ilvl="7" w:tplc="08090019" w:tentative="1">
+      <w:start w:val="1"/>
+      <w:numFmt w:val="lowerLetter"/>
+      <w:lvlText w:val="%8."/>
+      <w:lvlJc w:val="left"/>
+      <w:pPr>
+        <w:ind w:left="5760" w:hanging="360"/>
+      </w:pPr>
+    </w:lvl>
+    <w:lvl w:ilvl="8" w:tplc="0809001B" w:tentative="1">
+      <w:start w:val="1"/>
+      <w:numFmt w:val="lowerRoman"/>
+      <w:lvlText w:val="%9."/>
+      <w:lvlJc w:val="right"/>
+      <w:pPr>
+        <w:ind w:left="6480" w:hanging="180"/>
+      </w:pPr>
+    </w:lvl>
+  </w:abstractNum>
+  <w:abstractNum w:abstractNumId="18" w15:restartNumberingAfterBreak="0">
     <w:nsid w:val="7B3D2C7F"/>
     <w:multiLevelType w:val="hybridMultilevel"/>
     <w:tmpl w:val="5AECAD2E"/>
@@ -7150,7 +7668,7 @@
       </w:pPr>
     </w:lvl>
   </w:abstractNum>
-  <w:abstractNum w:abstractNumId="18" w15:restartNumberingAfterBreak="0">
+  <w:abstractNum w:abstractNumId="19" w15:restartNumberingAfterBreak="0">
     <w:nsid w:val="7CB03F90"/>
     <w:multiLevelType w:val="hybridMultilevel"/>
     <w:tmpl w:val="62B2D35E"/>
@@ -7263,7 +7781,7 @@
       </w:rPr>
     </w:lvl>
   </w:abstractNum>
-  <w:abstractNum w:abstractNumId="19" w15:restartNumberingAfterBreak="0">
+  <w:abstractNum w:abstractNumId="20" w15:restartNumberingAfterBreak="0">
     <w:nsid w:val="7D2E1F9B"/>
     <w:multiLevelType w:val="hybridMultilevel"/>
     <w:tmpl w:val="477AA354"/>
@@ -7376,7 +7894,7 @@
       </w:rPr>
     </w:lvl>
   </w:abstractNum>
-  <w:abstractNum w:abstractNumId="20" w15:restartNumberingAfterBreak="0">
+  <w:abstractNum w:abstractNumId="21" w15:restartNumberingAfterBreak="0">
     <w:nsid w:val="7E556942"/>
     <w:multiLevelType w:val="multilevel"/>
     <w:tmpl w:val="886C15EC"/>
@@ -7496,7 +8014,7 @@
     <w:abstractNumId w:val="15"/>
   </w:num>
   <w:num w:numId="3">
-    <w:abstractNumId w:val="18"/>
+    <w:abstractNumId w:val="19"/>
   </w:num>
   <w:num w:numId="4">
     <w:abstractNumId w:val="9"/>
@@ -7505,7 +8023,7 @@
     <w:abstractNumId w:val="2"/>
   </w:num>
   <w:num w:numId="6">
-    <w:abstractNumId w:val="19"/>
+    <w:abstractNumId w:val="20"/>
   </w:num>
   <w:num w:numId="7">
     <w:abstractNumId w:val="11"/>
@@ -7544,13 +8062,16 @@
     <w:abstractNumId w:val="13"/>
   </w:num>
   <w:num w:numId="19">
-    <w:abstractNumId w:val="20"/>
+    <w:abstractNumId w:val="21"/>
   </w:num>
   <w:num w:numId="20">
-    <w:abstractNumId w:val="17"/>
+    <w:abstractNumId w:val="18"/>
   </w:num>
   <w:num w:numId="21">
     <w:abstractNumId w:val="8"/>
+  </w:num>
+  <w:num w:numId="22">
+    <w:abstractNumId w:val="17"/>
   </w:num>
 </w:numbering>
 </file>
@@ -8271,6 +8792,42 @@
       <w:lang w:bidi="ne-NP"/>
     </w:rPr>
   </w:style>
+  <w:style w:type="paragraph" w:styleId="Title">
+    <w:name w:val="Title"/>
+    <w:basedOn w:val="Normal"/>
+    <w:next w:val="Normal"/>
+    <w:link w:val="TitleChar"/>
+    <w:uiPriority w:val="10"/>
+    <w:qFormat/>
+    <w:rsid w:val="000F3940"/>
+    <w:pPr>
+      <w:spacing w:after="0" w:line="240" w:lineRule="auto"/>
+      <w:contextualSpacing/>
+    </w:pPr>
+    <w:rPr>
+      <w:rFonts w:asciiTheme="majorHAnsi" w:eastAsiaTheme="majorEastAsia" w:hAnsiTheme="majorHAnsi" w:cstheme="majorBidi"/>
+      <w:color w:val="auto"/>
+      <w:spacing w:val="-10"/>
+      <w:kern w:val="28"/>
+      <w:sz w:val="56"/>
+      <w:szCs w:val="56"/>
+      <w:lang w:bidi="ar-SA"/>
+    </w:rPr>
+  </w:style>
+  <w:style w:type="character" w:customStyle="1" w:styleId="TitleChar">
+    <w:name w:val="Title Char"/>
+    <w:basedOn w:val="DefaultParagraphFont"/>
+    <w:link w:val="Title"/>
+    <w:uiPriority w:val="10"/>
+    <w:rsid w:val="000F3940"/>
+    <w:rPr>
+      <w:rFonts w:asciiTheme="majorHAnsi" w:eastAsiaTheme="majorEastAsia" w:hAnsiTheme="majorHAnsi" w:cstheme="majorBidi"/>
+      <w:spacing w:val="-10"/>
+      <w:kern w:val="28"/>
+      <w:sz w:val="56"/>
+      <w:szCs w:val="56"/>
+    </w:rPr>
+  </w:style>
 </w:styles>
 </file>
 
@@ -8562,7 +9119,7 @@
 </file>
 
 <file path=customXml/itemProps1.xml><?xml version="1.0" encoding="utf-8"?>
-<ds:datastoreItem xmlns:ds="http://schemas.openxmlformats.org/officeDocument/2006/customXml" ds:itemID="{C04B210B-649B-4B7E-84BC-964C9ACBE0DE}">
+<ds:datastoreItem xmlns:ds="http://schemas.openxmlformats.org/officeDocument/2006/customXml" ds:itemID="{369DB3DB-AAAF-4A7A-8D07-0F650CBBC3FD}">
   <ds:schemaRefs>
     <ds:schemaRef ds:uri="http://schemas.openxmlformats.org/officeDocument/2006/bibliography"/>
   </ds:schemaRefs>

</xml_diff>